<commit_message>
Add some changes Change word file
</commit_message>
<xml_diff>
--- a/Assignment1/Constraints.docx
+++ b/Assignment1/Constraints.docx
@@ -10,15 +10,24 @@
           <w:numId w:val="1"/>
         </w:numPr>
         <w:ind w:firstLineChars="0"/>
+        <w:rPr>
+          <w:highlight w:val="green"/>
+        </w:rPr>
       </w:pPr>
       <w:r>
-        <w:t xml:space="preserve">Once an actor plays a certain character in a scene for example, he or she needs to play that character in the whole play. Another constraint is that you cannot have two actors together play a character as that will confuse the audience. </w:t>
+        <w:rPr>
+          <w:highlight w:val="green"/>
+        </w:rPr>
+        <w:t xml:space="preserve">Once an actor plays a certain character in a scene for example, he or she needs to play that character in the whole play. </w:t>
       </w:r>
     </w:p>
     <w:p>
       <w:pPr>
         <w:pStyle w:val="a3"/>
         <w:ind w:left="360" w:firstLineChars="0" w:firstLine="0"/>
+        <w:rPr>
+          <w:rFonts w:hint="eastAsia"/>
+        </w:rPr>
       </w:pPr>
     </w:p>
     <w:p>
@@ -29,17 +38,21 @@
           <w:numId w:val="1"/>
         </w:numPr>
         <w:ind w:firstLineChars="0"/>
+        <w:rPr>
+          <w:highlight w:val="green"/>
+        </w:rPr>
       </w:pPr>
       <w:r>
-        <w:t xml:space="preserve">An actor obviously also cannot play more than one character in the same scene. </w:t>
+        <w:rPr>
+          <w:highlight w:val="green"/>
+        </w:rPr>
+        <w:t xml:space="preserve">Another constraint is that you cannot have two actors together play a character as that will confuse the audience. </w:t>
       </w:r>
     </w:p>
     <w:p>
       <w:pPr>
         <w:pStyle w:val="a3"/>
-        <w:rPr>
-          <w:rFonts w:hint="eastAsia"/>
-        </w:rPr>
+        <w:ind w:left="360" w:firstLineChars="0" w:firstLine="0"/>
       </w:pPr>
     </w:p>
     <w:p>
@@ -50,11 +63,15 @@
           <w:numId w:val="1"/>
         </w:numPr>
         <w:ind w:firstLineChars="0"/>
-      </w:pPr>
-      <w:bookmarkStart w:id="0" w:name="_GoBack"/>
-      <w:bookmarkEnd w:id="0"/>
+        <w:rPr>
+          <w:highlight w:val="green"/>
+        </w:rPr>
+      </w:pPr>
       <w:r>
-        <w:t>There are furthermore a couple of leading characters and the actors assigned to those characters cannot play any other character as that would again confuse the audience.</w:t>
+        <w:rPr>
+          <w:highlight w:val="green"/>
+        </w:rPr>
+        <w:t xml:space="preserve">An actor obviously also cannot play more than one character in the same scene. </w:t>
       </w:r>
     </w:p>
     <w:p>
@@ -70,14 +87,23 @@
           <w:numId w:val="1"/>
         </w:numPr>
         <w:ind w:firstLineChars="0"/>
+        <w:rPr>
+          <w:highlight w:val="lightGray"/>
+        </w:rPr>
       </w:pPr>
       <w:r>
-        <w:t xml:space="preserve">There are also parts for males that can only be played by men, parts for females that can only be played by women, etc. </w:t>
+        <w:rPr>
+          <w:highlight w:val="lightGray"/>
+        </w:rPr>
+        <w:t>There are furthermore a couple of leading characters and the actors assigned to those characters cannot play any other character as that would again confuse the audience.</w:t>
       </w:r>
     </w:p>
     <w:p>
       <w:pPr>
         <w:pStyle w:val="a3"/>
+        <w:rPr>
+          <w:color w:val="FF0000"/>
+        </w:rPr>
       </w:pPr>
     </w:p>
     <w:p>
@@ -88,9 +114,15 @@
           <w:numId w:val="1"/>
         </w:numPr>
         <w:ind w:firstLineChars="0"/>
+        <w:rPr>
+          <w:highlight w:val="yellow"/>
+        </w:rPr>
       </w:pPr>
       <w:r>
-        <w:t xml:space="preserve">Another constraint is that to allow people to change costume, an actor cannot play one character in one scene and another in the scene that is directly next, i.e., at least one scene needs to be in between any actor playing two different characters. </w:t>
+        <w:rPr>
+          <w:highlight w:val="yellow"/>
+        </w:rPr>
+        <w:t xml:space="preserve">There are also parts for males that can only be played by men, parts for females that can only be played by women, etc. </w:t>
       </w:r>
     </w:p>
     <w:p>
@@ -108,8 +140,28 @@
         <w:ind w:firstLineChars="0"/>
       </w:pPr>
       <w:r>
+        <w:t xml:space="preserve">Another constraint is that to allow people to change costume, an actor cannot play one character in one scene and another in the scene that is directly next, i.e., at least one scene needs to be in between any actor playing two different characters. </w:t>
+      </w:r>
+    </w:p>
+    <w:p>
+      <w:pPr>
+        <w:pStyle w:val="a3"/>
+      </w:pPr>
+    </w:p>
+    <w:p>
+      <w:pPr>
+        <w:pStyle w:val="a3"/>
+        <w:numPr>
+          <w:ilvl w:val="0"/>
+          <w:numId w:val="1"/>
+        </w:numPr>
+        <w:ind w:firstLineChars="0"/>
+      </w:pPr>
+      <w:r>
         <w:t>A final constraint is that no actor can be assigned to more than a given maximal number of characters, this as assigning too many characters to an actor will again confuse the audience.</w:t>
       </w:r>
+      <w:bookmarkStart w:id="0" w:name="_GoBack"/>
+      <w:bookmarkEnd w:id="0"/>
     </w:p>
     <w:p/>
     <w:p>
@@ -344,6 +396,7 @@
     <w:lsdException w:name="HTML Sample" w:semiHidden="1" w:unhideWhenUsed="1"/>
     <w:lsdException w:name="HTML Typewriter" w:semiHidden="1" w:unhideWhenUsed="1"/>
     <w:lsdException w:name="HTML Variable" w:semiHidden="1" w:unhideWhenUsed="1"/>
+    <w:lsdException w:name="Normal Table" w:semiHidden="1" w:unhideWhenUsed="1"/>
     <w:lsdException w:name="annotation subject" w:semiHidden="1" w:unhideWhenUsed="1"/>
     <w:lsdException w:name="No List" w:semiHidden="1" w:unhideWhenUsed="1"/>
     <w:lsdException w:name="Outline List 1" w:semiHidden="1" w:unhideWhenUsed="1"/>
@@ -390,8 +443,10 @@
     <w:lsdException w:name="Table Subtle 2" w:semiHidden="1" w:unhideWhenUsed="1"/>
     <w:lsdException w:name="Table Web 1" w:semiHidden="1" w:unhideWhenUsed="1"/>
     <w:lsdException w:name="Table Web 2" w:semiHidden="1" w:unhideWhenUsed="1"/>
+    <w:lsdException w:name="Table Web 3" w:semiHidden="1" w:unhideWhenUsed="1"/>
     <w:lsdException w:name="Balloon Text" w:semiHidden="1" w:unhideWhenUsed="1"/>
     <w:lsdException w:name="Table Grid" w:uiPriority="39"/>
+    <w:lsdException w:name="Table Theme" w:semiHidden="1" w:unhideWhenUsed="1"/>
     <w:lsdException w:name="Placeholder Text" w:semiHidden="1"/>
     <w:lsdException w:name="No Spacing" w:uiPriority="1" w:qFormat="1"/>
     <w:lsdException w:name="Light Shading" w:uiPriority="60"/>

</xml_diff>

<commit_message>
Finish Constraint 4, add  authors will work on constraint 7
</commit_message>
<xml_diff>
--- a/Assignment1/Constraints.docx
+++ b/Assignment1/Constraints.docx
@@ -25,9 +25,6 @@
       <w:pPr>
         <w:pStyle w:val="a3"/>
         <w:ind w:left="360" w:firstLineChars="0" w:firstLine="0"/>
-        <w:rPr>
-          <w:rFonts w:hint="eastAsia"/>
-        </w:rPr>
       </w:pPr>
     </w:p>
     <w:p>
@@ -88,12 +85,12 @@
         </w:numPr>
         <w:ind w:firstLineChars="0"/>
         <w:rPr>
-          <w:highlight w:val="lightGray"/>
+          <w:highlight w:val="green"/>
         </w:rPr>
       </w:pPr>
       <w:r>
         <w:rPr>
-          <w:highlight w:val="lightGray"/>
+          <w:highlight w:val="green"/>
         </w:rPr>
         <w:t>There are furthermore a couple of leading characters and the actors assigned to those characters cannot play any other character as that would again confuse the audience.</w:t>
       </w:r>
@@ -122,7 +119,15 @@
         <w:rPr>
           <w:highlight w:val="yellow"/>
         </w:rPr>
-        <w:t xml:space="preserve">There are also parts for males that can only be played by men, parts for females that can only be played by women, etc. </w:t>
+        <w:t>There are also parts for males that can only be played by men, parts for females that can only be played by wom</w:t>
+      </w:r>
+      <w:bookmarkStart w:id="0" w:name="_GoBack"/>
+      <w:bookmarkEnd w:id="0"/>
+      <w:r>
+        <w:rPr>
+          <w:highlight w:val="yellow"/>
+        </w:rPr>
+        <w:t xml:space="preserve">en, etc. </w:t>
       </w:r>
     </w:p>
     <w:p>
@@ -160,8 +165,6 @@
       <w:r>
         <w:t>A final constraint is that no actor can be assigned to more than a given maximal number of characters, this as assigning too many characters to an actor will again confuse the audience.</w:t>
       </w:r>
-      <w:bookmarkStart w:id="0" w:name="_GoBack"/>
-      <w:bookmarkEnd w:id="0"/>
     </w:p>
     <w:p/>
     <w:p>

</xml_diff>

<commit_message>
Solve Constraint 7, change word file
</commit_message>
<xml_diff>
--- a/Assignment1/Constraints.docx
+++ b/Assignment1/Constraints.docx
@@ -119,15 +119,7 @@
         <w:rPr>
           <w:highlight w:val="yellow"/>
         </w:rPr>
-        <w:t>There are also parts for males that can only be played by men, parts for females that can only be played by wom</w:t>
-      </w:r>
-      <w:bookmarkStart w:id="0" w:name="_GoBack"/>
-      <w:bookmarkEnd w:id="0"/>
-      <w:r>
-        <w:rPr>
-          <w:highlight w:val="yellow"/>
-        </w:rPr>
-        <w:t xml:space="preserve">en, etc. </w:t>
+        <w:t xml:space="preserve">There are also parts for males that can only be played by men, parts for females that can only be played by women, etc. </w:t>
       </w:r>
     </w:p>
     <w:p>
@@ -161,12 +153,21 @@
           <w:numId w:val="1"/>
         </w:numPr>
         <w:ind w:firstLineChars="0"/>
+        <w:rPr>
+          <w:highlight w:val="green"/>
+        </w:rPr>
       </w:pPr>
       <w:r>
+        <w:rPr>
+          <w:highlight w:val="green"/>
+        </w:rPr>
         <w:t>A final constraint is that no actor can be assigned to more than a given maximal number of characters, this as assigning too many characters to an actor will again confuse the audience.</w:t>
       </w:r>
     </w:p>
-    <w:p/>
+    <w:p>
+      <w:bookmarkStart w:id="0" w:name="_GoBack"/>
+      <w:bookmarkEnd w:id="0"/>
+    </w:p>
     <w:p>
       <w:r>
         <w:t>As said, we are looking for an assignment of actors to characters that satisfies the above given constraints and that minimizes the number of required actors.</w:t>
@@ -180,6 +181,44 @@
     </w:sectPr>
   </w:body>
 </w:document>
+</file>
+
+<file path=word/endnotes.xml><?xml version="1.0" encoding="utf-8"?>
+<w:endnotes xmlns:wpc="http://schemas.microsoft.com/office/word/2010/wordprocessingCanvas" xmlns:cx="http://schemas.microsoft.com/office/drawing/2014/chartex" xmlns:cx1="http://schemas.microsoft.com/office/drawing/2015/9/8/chartex" xmlns:cx2="http://schemas.microsoft.com/office/drawing/2015/10/21/chartex" xmlns:mc="http://schemas.openxmlformats.org/markup-compatibility/2006" xmlns:o="urn:schemas-microsoft-com:office:office" xmlns:r="http://schemas.openxmlformats.org/officeDocument/2006/relationships" xmlns:m="http://schemas.openxmlformats.org/officeDocument/2006/math" xmlns:v="urn:schemas-microsoft-com:vml" xmlns:wp14="http://schemas.microsoft.com/office/word/2010/wordprocessingDrawing" xmlns:wp="http://schemas.openxmlformats.org/drawingml/2006/wordprocessingDrawing" xmlns:w10="urn:schemas-microsoft-com:office:word" xmlns:w="http://schemas.openxmlformats.org/wordprocessingml/2006/main" xmlns:w14="http://schemas.microsoft.com/office/word/2010/wordml" xmlns:w15="http://schemas.microsoft.com/office/word/2012/wordml" xmlns:w16se="http://schemas.microsoft.com/office/word/2015/wordml/symex" xmlns:wpg="http://schemas.microsoft.com/office/word/2010/wordprocessingGroup" xmlns:wpi="http://schemas.microsoft.com/office/word/2010/wordprocessingInk" xmlns:wne="http://schemas.microsoft.com/office/word/2006/wordml" xmlns:wps="http://schemas.microsoft.com/office/word/2010/wordprocessingShape" mc:Ignorable="w14 w15 w16se wp14">
+  <w:endnote w:type="separator" w:id="-1">
+    <w:p>
+      <w:r>
+        <w:separator/>
+      </w:r>
+    </w:p>
+  </w:endnote>
+  <w:endnote w:type="continuationSeparator" w:id="0">
+    <w:p>
+      <w:r>
+        <w:continuationSeparator/>
+      </w:r>
+    </w:p>
+  </w:endnote>
+</w:endnotes>
+</file>
+
+<file path=word/footnotes.xml><?xml version="1.0" encoding="utf-8"?>
+<w:footnotes xmlns:wpc="http://schemas.microsoft.com/office/word/2010/wordprocessingCanvas" xmlns:cx="http://schemas.microsoft.com/office/drawing/2014/chartex" xmlns:cx1="http://schemas.microsoft.com/office/drawing/2015/9/8/chartex" xmlns:cx2="http://schemas.microsoft.com/office/drawing/2015/10/21/chartex" xmlns:mc="http://schemas.openxmlformats.org/markup-compatibility/2006" xmlns:o="urn:schemas-microsoft-com:office:office" xmlns:r="http://schemas.openxmlformats.org/officeDocument/2006/relationships" xmlns:m="http://schemas.openxmlformats.org/officeDocument/2006/math" xmlns:v="urn:schemas-microsoft-com:vml" xmlns:wp14="http://schemas.microsoft.com/office/word/2010/wordprocessingDrawing" xmlns:wp="http://schemas.openxmlformats.org/drawingml/2006/wordprocessingDrawing" xmlns:w10="urn:schemas-microsoft-com:office:word" xmlns:w="http://schemas.openxmlformats.org/wordprocessingml/2006/main" xmlns:w14="http://schemas.microsoft.com/office/word/2010/wordml" xmlns:w15="http://schemas.microsoft.com/office/word/2012/wordml" xmlns:w16se="http://schemas.microsoft.com/office/word/2015/wordml/symex" xmlns:wpg="http://schemas.microsoft.com/office/word/2010/wordprocessingGroup" xmlns:wpi="http://schemas.microsoft.com/office/word/2010/wordprocessingInk" xmlns:wne="http://schemas.microsoft.com/office/word/2006/wordml" xmlns:wps="http://schemas.microsoft.com/office/word/2010/wordprocessingShape" mc:Ignorable="w14 w15 w16se wp14">
+  <w:footnote w:type="separator" w:id="-1">
+    <w:p>
+      <w:r>
+        <w:separator/>
+      </w:r>
+    </w:p>
+  </w:footnote>
+  <w:footnote w:type="continuationSeparator" w:id="0">
+    <w:p>
+      <w:r>
+        <w:continuationSeparator/>
+      </w:r>
+    </w:p>
+  </w:footnote>
+</w:footnotes>
 </file>
 
 <file path=word/numbering.xml><?xml version="1.0" encoding="utf-8"?>
@@ -716,6 +755,73 @@
       <w:ind w:firstLineChars="200" w:firstLine="420"/>
     </w:pPr>
   </w:style>
+  <w:style w:type="paragraph" w:styleId="a4">
+    <w:name w:val="header"/>
+    <w:basedOn w:val="a"/>
+    <w:link w:val="a5"/>
+    <w:uiPriority w:val="99"/>
+    <w:unhideWhenUsed/>
+    <w:rsid w:val="008C5EF7"/>
+    <w:pPr>
+      <w:pBdr>
+        <w:bottom w:val="single" w:sz="6" w:space="1" w:color="auto"/>
+      </w:pBdr>
+      <w:tabs>
+        <w:tab w:val="center" w:pos="4153"/>
+        <w:tab w:val="right" w:pos="8306"/>
+      </w:tabs>
+      <w:snapToGrid w:val="0"/>
+      <w:jc w:val="center"/>
+    </w:pPr>
+    <w:rPr>
+      <w:sz w:val="18"/>
+      <w:szCs w:val="18"/>
+    </w:rPr>
+  </w:style>
+  <w:style w:type="character" w:customStyle="1" w:styleId="a5">
+    <w:name w:val="页眉 字符"/>
+    <w:basedOn w:val="a0"/>
+    <w:link w:val="a4"/>
+    <w:uiPriority w:val="99"/>
+    <w:rsid w:val="008C5EF7"/>
+    <w:rPr>
+      <w:sz w:val="18"/>
+      <w:szCs w:val="18"/>
+      <w:lang w:val="en-GB"/>
+    </w:rPr>
+  </w:style>
+  <w:style w:type="paragraph" w:styleId="a6">
+    <w:name w:val="footer"/>
+    <w:basedOn w:val="a"/>
+    <w:link w:val="a7"/>
+    <w:uiPriority w:val="99"/>
+    <w:unhideWhenUsed/>
+    <w:rsid w:val="008C5EF7"/>
+    <w:pPr>
+      <w:tabs>
+        <w:tab w:val="center" w:pos="4153"/>
+        <w:tab w:val="right" w:pos="8306"/>
+      </w:tabs>
+      <w:snapToGrid w:val="0"/>
+      <w:jc w:val="left"/>
+    </w:pPr>
+    <w:rPr>
+      <w:sz w:val="18"/>
+      <w:szCs w:val="18"/>
+    </w:rPr>
+  </w:style>
+  <w:style w:type="character" w:customStyle="1" w:styleId="a7">
+    <w:name w:val="页脚 字符"/>
+    <w:basedOn w:val="a0"/>
+    <w:link w:val="a6"/>
+    <w:uiPriority w:val="99"/>
+    <w:rsid w:val="008C5EF7"/>
+    <w:rPr>
+      <w:sz w:val="18"/>
+      <w:szCs w:val="18"/>
+      <w:lang w:val="en-GB"/>
+    </w:rPr>
+  </w:style>
 </w:styles>
 </file>
 

</xml_diff>

<commit_message>
Solve constraint 6, change variable types, add decision expersions, etc.
</commit_message>
<xml_diff>
--- a/Assignment1/Constraints.docx
+++ b/Assignment1/Constraints.docx
@@ -112,12 +112,12 @@
         </w:numPr>
         <w:ind w:firstLineChars="0"/>
         <w:rPr>
-          <w:highlight w:val="yellow"/>
+          <w:highlight w:val="green"/>
         </w:rPr>
       </w:pPr>
       <w:r>
         <w:rPr>
-          <w:highlight w:val="yellow"/>
+          <w:highlight w:val="green"/>
         </w:rPr>
         <w:t xml:space="preserve">There are also parts for males that can only be played by men, parts for females that can only be played by women, etc. </w:t>
       </w:r>
@@ -135,8 +135,16 @@
           <w:numId w:val="1"/>
         </w:numPr>
         <w:ind w:firstLineChars="0"/>
-      </w:pPr>
+        <w:rPr>
+          <w:highlight w:val="green"/>
+        </w:rPr>
+      </w:pPr>
+      <w:bookmarkStart w:id="0" w:name="_GoBack"/>
+      <w:bookmarkEnd w:id="0"/>
       <w:r>
+        <w:rPr>
+          <w:highlight w:val="green"/>
+        </w:rPr>
         <w:t xml:space="preserve">Another constraint is that to allow people to change costume, an actor cannot play one character in one scene and another in the scene that is directly next, i.e., at least one scene needs to be in between any actor playing two different characters. </w:t>
       </w:r>
     </w:p>
@@ -164,10 +172,7 @@
         <w:t>A final constraint is that no actor can be assigned to more than a given maximal number of characters, this as assigning too many characters to an actor will again confuse the audience.</w:t>
       </w:r>
     </w:p>
-    <w:p>
-      <w:bookmarkStart w:id="0" w:name="_GoBack"/>
-      <w:bookmarkEnd w:id="0"/>
-    </w:p>
+    <w:p/>
     <w:p>
       <w:r>
         <w:t>As said, we are looking for an assignment of actors to characters that satisfies the above given constraints and that minimizes the number of required actors.</w:t>

</xml_diff>

<commit_message>
Add more comments. Remove useless comments. Add a bound to increase efficiency.
</commit_message>
<xml_diff>
--- a/Assignment1/Constraints.docx
+++ b/Assignment1/Constraints.docx
@@ -112,12 +112,12 @@
         </w:numPr>
         <w:ind w:firstLineChars="0"/>
         <w:rPr>
-          <w:highlight w:val="yellow"/>
+          <w:highlight w:val="green"/>
         </w:rPr>
       </w:pPr>
       <w:r>
         <w:rPr>
-          <w:highlight w:val="yellow"/>
+          <w:highlight w:val="green"/>
         </w:rPr>
         <w:t xml:space="preserve">There are also parts for males that can only be played by men, parts for females that can only be played by women, etc. </w:t>
       </w:r>
@@ -126,6 +126,8 @@
       <w:pPr>
         <w:pStyle w:val="a3"/>
       </w:pPr>
+      <w:bookmarkStart w:id="0" w:name="_GoBack"/>
+      <w:bookmarkEnd w:id="0"/>
     </w:p>
     <w:p>
       <w:pPr>
@@ -135,8 +137,14 @@
           <w:numId w:val="1"/>
         </w:numPr>
         <w:ind w:firstLineChars="0"/>
+        <w:rPr>
+          <w:highlight w:val="green"/>
+        </w:rPr>
       </w:pPr>
       <w:r>
+        <w:rPr>
+          <w:highlight w:val="green"/>
+        </w:rPr>
         <w:t xml:space="preserve">Another constraint is that to allow people to change costume, an actor cannot play one character in one scene and another in the scene that is directly next, i.e., at least one scene needs to be in between any actor playing two different characters. </w:t>
       </w:r>
     </w:p>
@@ -164,10 +172,7 @@
         <w:t>A final constraint is that no actor can be assigned to more than a given maximal number of characters, this as assigning too many characters to an actor will again confuse the audience.</w:t>
       </w:r>
     </w:p>
-    <w:p>
-      <w:bookmarkStart w:id="0" w:name="_GoBack"/>
-      <w:bookmarkEnd w:id="0"/>
-    </w:p>
+    <w:p/>
     <w:p>
       <w:r>
         <w:t>As said, we are looking for an assignment of actors to characters that satisfies the above given constraints and that minimizes the number of required actors.</w:t>

</xml_diff>